<commit_message>
change invited talks file
</commit_message>
<xml_diff>
--- a/public/Invited talks with titles (Public)-2DNCWAM 2025-February 2025-Jeevan.docx
+++ b/public/Invited talks with titles (Public)-2DNCWAM 2025-February 2025-Jeevan.docx
@@ -7,7 +7,7 @@
         <w:spacing w:before="120" w:after="120"/>
         <w:jc w:val="center"/>
         <w:rPr>
-          <w:rFonts w:ascii="Times New Roman" w:hAnsi="Times New Roman" w:cs="Times New Roman"/>
+          <w:rFonts w:cstheme="minorHAnsi"/>
           <w:b/>
           <w:color w:val="0000FF"/>
           <w:sz w:val="32"/>
@@ -16,7 +16,7 @@
       </w:pPr>
       <w:r>
         <w:rPr>
-          <w:rFonts w:ascii="Times New Roman" w:hAnsi="Times New Roman" w:cs="Times New Roman"/>
+          <w:rFonts w:cstheme="minorHAnsi"/>
           <w:b/>
           <w:color w:val="0000FF"/>
           <w:sz w:val="32"/>
@@ -26,7 +26,7 @@
       </w:r>
       <w:r>
         <w:rPr>
-          <w:rFonts w:ascii="Times New Roman" w:hAnsi="Times New Roman" w:cs="Times New Roman"/>
+          <w:rFonts w:cstheme="minorHAnsi"/>
           <w:b/>
           <w:color w:val="0000FF"/>
           <w:sz w:val="32"/>
@@ -36,7 +36,7 @@
       </w:r>
       <w:r>
         <w:rPr>
-          <w:rFonts w:ascii="Times New Roman" w:hAnsi="Times New Roman" w:cs="Times New Roman"/>
+          <w:rFonts w:cstheme="minorHAnsi"/>
           <w:b/>
           <w:color w:val="0000FF"/>
           <w:sz w:val="32"/>
@@ -46,7 +46,7 @@
       </w:r>
       <w:r>
         <w:rPr>
-          <w:rFonts w:ascii="Times New Roman" w:hAnsi="Times New Roman" w:cs="Times New Roman"/>
+          <w:rFonts w:cstheme="minorHAnsi"/>
           <w:b/>
           <w:color w:val="0000FF"/>
           <w:sz w:val="32"/>
@@ -56,7 +56,7 @@
       </w:r>
       <w:r>
         <w:rPr>
-          <w:rFonts w:ascii="Times New Roman" w:hAnsi="Times New Roman" w:cs="Times New Roman"/>
+          <w:rFonts w:cstheme="minorHAnsi"/>
           <w:b/>
           <w:color w:val="0000FF"/>
           <w:sz w:val="32"/>
@@ -66,7 +66,7 @@
       </w:r>
       <w:r>
         <w:rPr>
-          <w:rFonts w:ascii="Times New Roman" w:hAnsi="Times New Roman" w:cs="Times New Roman"/>
+          <w:rFonts w:cstheme="minorHAnsi"/>
           <w:b/>
           <w:color w:val="0000FF"/>
           <w:sz w:val="32"/>
@@ -80,7 +80,7 @@
         <w:spacing w:before="120" w:after="120"/>
         <w:jc w:val="center"/>
         <w:rPr>
-          <w:rFonts w:ascii="Times New Roman" w:hAnsi="Times New Roman" w:cs="Times New Roman"/>
+          <w:rFonts w:cstheme="minorHAnsi"/>
           <w:b/>
           <w:color w:val="0000FF"/>
           <w:sz w:val="32"/>
@@ -89,7 +89,7 @@
       </w:pPr>
       <w:r>
         <w:rPr>
-          <w:rFonts w:ascii="Times New Roman" w:hAnsi="Times New Roman" w:cs="Times New Roman"/>
+          <w:rFonts w:cstheme="minorHAnsi"/>
           <w:b/>
           <w:color w:val="0000FF"/>
           <w:sz w:val="32"/>
@@ -99,7 +99,7 @@
       </w:r>
       <w:r>
         <w:rPr>
-          <w:rFonts w:ascii="Times New Roman" w:hAnsi="Times New Roman" w:cs="Times New Roman"/>
+          <w:rFonts w:cstheme="minorHAnsi"/>
           <w:b/>
           <w:color w:val="0000FF"/>
           <w:sz w:val="32"/>
@@ -113,14 +113,14 @@
         <w:spacing w:after="0"/>
         <w:jc w:val="center"/>
         <w:rPr>
-          <w:rFonts w:ascii="Times New Roman" w:hAnsi="Times New Roman" w:cs="Times New Roman"/>
+          <w:rFonts w:cstheme="minorHAnsi"/>
           <w:sz w:val="32"/>
           <w:szCs w:val="24"/>
         </w:rPr>
       </w:pPr>
       <w:r>
         <w:rPr>
-          <w:rFonts w:ascii="Times New Roman" w:hAnsi="Times New Roman" w:cs="Times New Roman"/>
+          <w:rFonts w:cstheme="minorHAnsi"/>
           <w:color w:val="FF0000"/>
           <w:sz w:val="32"/>
           <w:szCs w:val="24"/>
@@ -129,7 +129,7 @@
       </w:r>
       <w:r>
         <w:rPr>
-          <w:rFonts w:ascii="Times New Roman" w:hAnsi="Times New Roman" w:cs="Times New Roman"/>
+          <w:rFonts w:cstheme="minorHAnsi"/>
           <w:color w:val="FF0000"/>
           <w:sz w:val="32"/>
           <w:szCs w:val="24"/>
@@ -138,7 +138,7 @@
       </w:r>
       <w:r>
         <w:rPr>
-          <w:rFonts w:ascii="Times New Roman" w:hAnsi="Times New Roman" w:cs="Times New Roman"/>
+          <w:rFonts w:cstheme="minorHAnsi"/>
           <w:color w:val="FF0000"/>
           <w:sz w:val="32"/>
           <w:szCs w:val="24"/>
@@ -147,7 +147,7 @@
       </w:r>
       <w:r>
         <w:rPr>
-          <w:rFonts w:ascii="Times New Roman" w:hAnsi="Times New Roman" w:cs="Times New Roman"/>
+          <w:rFonts w:cstheme="minorHAnsi"/>
           <w:color w:val="FF0000"/>
           <w:sz w:val="32"/>
           <w:szCs w:val="24"/>
@@ -156,7 +156,7 @@
       </w:r>
       <w:r>
         <w:rPr>
-          <w:rFonts w:ascii="Times New Roman" w:hAnsi="Times New Roman" w:cs="Times New Roman"/>
+          <w:rFonts w:cstheme="minorHAnsi"/>
           <w:color w:val="FF0000"/>
           <w:sz w:val="32"/>
           <w:szCs w:val="24"/>
@@ -169,14 +169,14 @@
         <w:spacing w:after="0"/>
         <w:jc w:val="center"/>
         <w:rPr>
-          <w:rFonts w:ascii="Times New Roman" w:hAnsi="Times New Roman" w:cs="Times New Roman"/>
+          <w:rFonts w:cstheme="minorHAnsi"/>
           <w:sz w:val="28"/>
           <w:szCs w:val="24"/>
         </w:rPr>
       </w:pPr>
       <w:r>
         <w:rPr>
-          <w:rFonts w:ascii="Times New Roman" w:hAnsi="Times New Roman" w:cs="Times New Roman"/>
+          <w:rFonts w:cstheme="minorHAnsi"/>
           <w:sz w:val="28"/>
           <w:szCs w:val="24"/>
         </w:rPr>
@@ -184,7 +184,7 @@
       </w:r>
       <w:r>
         <w:rPr>
-          <w:rFonts w:ascii="Times New Roman" w:hAnsi="Times New Roman" w:cs="Times New Roman"/>
+          <w:rFonts w:cstheme="minorHAnsi"/>
           <w:sz w:val="28"/>
           <w:szCs w:val="24"/>
         </w:rPr>
@@ -192,7 +192,7 @@
       </w:r>
       <w:r>
         <w:rPr>
-          <w:rFonts w:ascii="Times New Roman" w:hAnsi="Times New Roman" w:cs="Times New Roman"/>
+          <w:rFonts w:cstheme="minorHAnsi"/>
           <w:sz w:val="28"/>
           <w:szCs w:val="24"/>
         </w:rPr>
@@ -200,7 +200,7 @@
       </w:r>
       <w:r>
         <w:rPr>
-          <w:rFonts w:ascii="Times New Roman" w:hAnsi="Times New Roman" w:cs="Times New Roman"/>
+          <w:rFonts w:cstheme="minorHAnsi"/>
           <w:sz w:val="28"/>
           <w:szCs w:val="24"/>
         </w:rPr>
@@ -212,7 +212,7 @@
         <w:spacing w:after="0"/>
         <w:jc w:val="center"/>
         <w:rPr>
-          <w:rFonts w:ascii="Times New Roman" w:hAnsi="Times New Roman" w:cs="Times New Roman"/>
+          <w:rFonts w:cstheme="minorHAnsi"/>
           <w:color w:val="7030A0"/>
           <w:sz w:val="28"/>
           <w:szCs w:val="24"/>
@@ -220,32 +220,30 @@
       </w:pPr>
       <w:r>
         <w:rPr>
-          <w:rFonts w:ascii="Times New Roman" w:hAnsi="Times New Roman" w:cs="Times New Roman"/>
+          <w:rFonts w:cstheme="minorHAnsi"/>
           <w:color w:val="7030A0"/>
           <w:sz w:val="28"/>
           <w:szCs w:val="24"/>
         </w:rPr>
-        <w:t xml:space="preserve">Work Integrated Learning </w:t>
-      </w:r>
-      <w:proofErr w:type="spellStart"/>
-      <w:r>
-        <w:rPr>
-          <w:rFonts w:ascii="Times New Roman" w:hAnsi="Times New Roman" w:cs="Times New Roman"/>
+        <w:t xml:space="preserve">Work Integrated Learning Programmes </w:t>
+      </w:r>
+      <w:r>
+        <w:rPr>
+          <w:rFonts w:cstheme="minorHAnsi"/>
           <w:color w:val="7030A0"/>
           <w:sz w:val="28"/>
           <w:szCs w:val="24"/>
         </w:rPr>
-        <w:t>Programmes</w:t>
-      </w:r>
-      <w:proofErr w:type="spellEnd"/>
-      <w:r>
-        <w:rPr>
-          <w:rFonts w:ascii="Times New Roman" w:hAnsi="Times New Roman" w:cs="Times New Roman"/>
+        <w:t xml:space="preserve">(WILP) </w:t>
+      </w:r>
+      <w:r>
+        <w:rPr>
+          <w:rFonts w:cstheme="minorHAnsi"/>
           <w:color w:val="7030A0"/>
           <w:sz w:val="28"/>
           <w:szCs w:val="24"/>
         </w:rPr>
-        <w:t xml:space="preserve"> Division, BITS Pilani</w:t>
+        <w:t>Division, BITS Pilani</w:t>
       </w:r>
     </w:p>
     <w:p>
@@ -253,14 +251,14 @@
         <w:spacing w:after="0"/>
         <w:jc w:val="center"/>
         <w:rPr>
-          <w:rFonts w:ascii="Times New Roman" w:hAnsi="Times New Roman" w:cs="Times New Roman"/>
+          <w:rFonts w:cstheme="minorHAnsi"/>
           <w:sz w:val="28"/>
           <w:szCs w:val="24"/>
         </w:rPr>
       </w:pPr>
       <w:r>
         <w:rPr>
-          <w:rFonts w:ascii="Times New Roman" w:hAnsi="Times New Roman" w:cs="Times New Roman"/>
+          <w:rFonts w:cstheme="minorHAnsi"/>
           <w:sz w:val="28"/>
           <w:szCs w:val="24"/>
         </w:rPr>
@@ -272,7 +270,7 @@
         <w:spacing w:after="0"/>
         <w:jc w:val="center"/>
         <w:rPr>
-          <w:rFonts w:ascii="Times New Roman" w:hAnsi="Times New Roman" w:cs="Times New Roman"/>
+          <w:rFonts w:cstheme="minorHAnsi"/>
           <w:color w:val="7030A0"/>
           <w:sz w:val="28"/>
           <w:szCs w:val="24"/>
@@ -280,7 +278,7 @@
       </w:pPr>
       <w:r>
         <w:rPr>
-          <w:rFonts w:ascii="Times New Roman" w:hAnsi="Times New Roman" w:cs="Times New Roman"/>
+          <w:rFonts w:cstheme="minorHAnsi"/>
           <w:color w:val="7030A0"/>
           <w:sz w:val="28"/>
           <w:szCs w:val="24"/>
@@ -293,18 +291,42 @@
         <w:spacing w:after="0"/>
         <w:jc w:val="center"/>
         <w:rPr>
-          <w:rFonts w:ascii="Times New Roman" w:hAnsi="Times New Roman" w:cs="Times New Roman"/>
+          <w:rFonts w:cstheme="minorHAnsi"/>
           <w:sz w:val="28"/>
           <w:szCs w:val="24"/>
         </w:rPr>
       </w:pPr>
       <w:r>
         <w:rPr>
-          <w:rFonts w:ascii="Times New Roman" w:hAnsi="Times New Roman" w:cs="Times New Roman"/>
+          <w:rFonts w:cstheme="minorHAnsi"/>
           <w:sz w:val="28"/>
           <w:szCs w:val="24"/>
         </w:rPr>
-        <w:t xml:space="preserve">and  </w:t>
+        <w:t>u</w:t>
+      </w:r>
+      <w:r>
+        <w:rPr>
+          <w:rFonts w:cstheme="minorHAnsi"/>
+          <w:sz w:val="28"/>
+          <w:szCs w:val="24"/>
+        </w:rPr>
+        <w:t>nder</w:t>
+      </w:r>
+      <w:r>
+        <w:rPr>
+          <w:rFonts w:cstheme="minorHAnsi"/>
+          <w:sz w:val="28"/>
+          <w:szCs w:val="24"/>
+        </w:rPr>
+        <w:t xml:space="preserve"> </w:t>
+      </w:r>
+      <w:r>
+        <w:rPr>
+          <w:rFonts w:cstheme="minorHAnsi"/>
+          <w:sz w:val="28"/>
+          <w:szCs w:val="24"/>
+        </w:rPr>
+        <w:t xml:space="preserve">the aegis of </w:t>
       </w:r>
     </w:p>
     <w:p>
@@ -312,7 +334,7 @@
         <w:spacing w:after="0"/>
         <w:jc w:val="center"/>
         <w:rPr>
-          <w:rFonts w:ascii="Times New Roman" w:hAnsi="Times New Roman" w:cs="Times New Roman"/>
+          <w:rFonts w:cstheme="minorHAnsi"/>
           <w:color w:val="0000FF"/>
           <w:sz w:val="28"/>
           <w:szCs w:val="24"/>
@@ -320,7 +342,7 @@
       </w:pPr>
       <w:r>
         <w:rPr>
-          <w:rFonts w:ascii="Times New Roman" w:hAnsi="Times New Roman" w:cs="Times New Roman"/>
+          <w:rFonts w:cstheme="minorHAnsi"/>
           <w:color w:val="7030A0"/>
           <w:sz w:val="28"/>
           <w:szCs w:val="24"/>
@@ -333,34 +355,26 @@
         <w:spacing w:after="0"/>
         <w:jc w:val="center"/>
         <w:rPr>
-          <w:rFonts w:ascii="Times New Roman" w:hAnsi="Times New Roman" w:cs="Times New Roman"/>
+          <w:rFonts w:cstheme="minorHAnsi"/>
           <w:sz w:val="28"/>
           <w:szCs w:val="24"/>
         </w:rPr>
       </w:pPr>
       <w:r>
         <w:rPr>
-          <w:rFonts w:ascii="Times New Roman" w:hAnsi="Times New Roman" w:cs="Times New Roman"/>
+          <w:rFonts w:cstheme="minorHAnsi"/>
           <w:sz w:val="28"/>
           <w:szCs w:val="24"/>
         </w:rPr>
-        <w:t xml:space="preserve">under the </w:t>
-      </w:r>
-      <w:r>
-        <w:rPr>
-          <w:rFonts w:ascii="Times New Roman" w:hAnsi="Times New Roman" w:cs="Times New Roman"/>
+        <w:t>and</w:t>
+      </w:r>
+      <w:r>
+        <w:rPr>
+          <w:rFonts w:cstheme="minorHAnsi"/>
           <w:sz w:val="28"/>
           <w:szCs w:val="24"/>
         </w:rPr>
-        <w:t xml:space="preserve">aegis </w:t>
-      </w:r>
-      <w:r>
-        <w:rPr>
-          <w:rFonts w:ascii="Times New Roman" w:hAnsi="Times New Roman" w:cs="Times New Roman"/>
-          <w:sz w:val="28"/>
-          <w:szCs w:val="24"/>
-        </w:rPr>
-        <w:t xml:space="preserve">of </w:t>
+        <w:t xml:space="preserve"> </w:t>
       </w:r>
     </w:p>
     <w:p>
@@ -368,7 +382,7 @@
         <w:spacing w:after="0"/>
         <w:jc w:val="center"/>
         <w:rPr>
-          <w:rFonts w:ascii="Times New Roman" w:hAnsi="Times New Roman" w:cs="Times New Roman"/>
+          <w:rFonts w:cstheme="minorHAnsi"/>
           <w:color w:val="7030A0"/>
           <w:sz w:val="28"/>
           <w:szCs w:val="24"/>
@@ -376,7 +390,7 @@
       </w:pPr>
       <w:r>
         <w:rPr>
-          <w:rFonts w:ascii="Times New Roman" w:hAnsi="Times New Roman" w:cs="Times New Roman"/>
+          <w:rFonts w:cstheme="minorHAnsi"/>
           <w:color w:val="7030A0"/>
           <w:sz w:val="28"/>
           <w:szCs w:val="24"/>
@@ -385,7 +399,7 @@
       </w:r>
       <w:r>
         <w:rPr>
-          <w:rFonts w:ascii="Times New Roman" w:hAnsi="Times New Roman" w:cs="Times New Roman"/>
+          <w:rFonts w:cstheme="minorHAnsi"/>
           <w:color w:val="7030A0"/>
           <w:sz w:val="28"/>
           <w:szCs w:val="24"/>
@@ -394,7 +408,7 @@
       </w:r>
       <w:r>
         <w:rPr>
-          <w:rFonts w:ascii="Times New Roman" w:hAnsi="Times New Roman" w:cs="Times New Roman"/>
+          <w:rFonts w:cstheme="minorHAnsi"/>
           <w:color w:val="7030A0"/>
           <w:sz w:val="28"/>
           <w:szCs w:val="24"/>
@@ -407,7 +421,7 @@
         <w:spacing w:after="0"/>
         <w:jc w:val="center"/>
         <w:rPr>
-          <w:rFonts w:ascii="Times New Roman" w:hAnsi="Times New Roman" w:cs="Times New Roman"/>
+          <w:rFonts w:cstheme="minorHAnsi"/>
           <w:sz w:val="24"/>
           <w:szCs w:val="24"/>
         </w:rPr>
@@ -418,7 +432,7 @@
         <w:spacing w:before="120" w:after="120" w:line="360" w:lineRule="auto"/>
         <w:jc w:val="center"/>
         <w:rPr>
-          <w:rFonts w:ascii="Times New Roman" w:hAnsi="Times New Roman" w:cs="Times New Roman"/>
+          <w:rFonts w:cstheme="minorHAnsi"/>
           <w:b/>
           <w:color w:val="FF0000"/>
           <w:sz w:val="28"/>
@@ -428,7 +442,7 @@
       </w:pPr>
       <w:r>
         <w:rPr>
-          <w:rFonts w:ascii="Times New Roman" w:hAnsi="Times New Roman" w:cs="Times New Roman"/>
+          <w:rFonts w:cstheme="minorHAnsi"/>
           <w:b/>
           <w:color w:val="FF0000"/>
           <w:sz w:val="28"/>
@@ -495,16 +509,32 @@
               <w:spacing w:line="276" w:lineRule="auto"/>
               <w:jc w:val="center"/>
               <w:rPr>
-                <w:rFonts w:ascii="Comic Sans MS" w:hAnsi="Comic Sans MS"/>
-                <w:color w:val="0000FF"/>
-              </w:rPr>
-            </w:pPr>
-            <w:r>
-              <w:rPr>
-                <w:rFonts w:ascii="Comic Sans MS" w:hAnsi="Comic Sans MS"/>
-                <w:color w:val="0000FF"/>
-              </w:rPr>
-              <w:t>Microstructures and Mechanical Properties of Additively Manufactured Metal Components</w:t>
+                <w:rFonts w:cstheme="minorHAnsi"/>
+                <w:color w:val="0000FF"/>
+              </w:rPr>
+            </w:pPr>
+            <w:r>
+              <w:rPr>
+                <w:rFonts w:cstheme="minorHAnsi"/>
+                <w:color w:val="0000FF"/>
+              </w:rPr>
+              <w:t>Technological Challenges of Indigenous Electron Beam Welding and Electro-</w:t>
+            </w:r>
+            <w:proofErr w:type="gramStart"/>
+            <w:r>
+              <w:rPr>
+                <w:rFonts w:cstheme="minorHAnsi"/>
+                <w:color w:val="0000FF"/>
+              </w:rPr>
+              <w:t>magnetic</w:t>
+            </w:r>
+            <w:proofErr w:type="gramEnd"/>
+            <w:r>
+              <w:rPr>
+                <w:rFonts w:cstheme="minorHAnsi"/>
+                <w:color w:val="0000FF"/>
+              </w:rPr>
+              <w:t xml:space="preserve"> Pulsed Welding</w:t>
             </w:r>
           </w:p>
           <w:p>
@@ -518,10 +548,56 @@
             </w:pPr>
             <w:r>
               <w:rPr>
-                <w:rFonts w:ascii="Comic Sans MS" w:hAnsi="Comic Sans MS"/>
-                <w:color w:val="FF0000"/>
-              </w:rPr>
-              <w:t>Prof. G.D. Janaki Ram, IIT Hyderabad</w:t>
+                <w:rFonts w:cstheme="minorHAnsi"/>
+                <w:color w:val="FF0000"/>
+              </w:rPr>
+              <w:t xml:space="preserve">Dist. Prof. </w:t>
+            </w:r>
+            <w:proofErr w:type="spellStart"/>
+            <w:r>
+              <w:rPr>
+                <w:rFonts w:cstheme="minorHAnsi"/>
+                <w:color w:val="FF0000"/>
+              </w:rPr>
+              <w:t>Archana</w:t>
+            </w:r>
+            <w:proofErr w:type="spellEnd"/>
+            <w:r>
+              <w:rPr>
+                <w:rFonts w:cstheme="minorHAnsi"/>
+                <w:color w:val="FF0000"/>
+              </w:rPr>
+              <w:t xml:space="preserve"> Sharma</w:t>
+            </w:r>
+            <w:r>
+              <w:rPr>
+                <w:rFonts w:cstheme="minorHAnsi"/>
+                <w:color w:val="FF0000"/>
+              </w:rPr>
+              <w:t xml:space="preserve">, </w:t>
+            </w:r>
+            <w:r>
+              <w:rPr>
+                <w:rFonts w:cstheme="minorHAnsi"/>
+                <w:color w:val="FF0000"/>
+              </w:rPr>
+              <w:t xml:space="preserve">IIIT </w:t>
+            </w:r>
+            <w:proofErr w:type="spellStart"/>
+            <w:r>
+              <w:rPr>
+                <w:rFonts w:cstheme="minorHAnsi"/>
+                <w:color w:val="FF0000"/>
+              </w:rPr>
+              <w:t>Naya</w:t>
+            </w:r>
+            <w:proofErr w:type="spellEnd"/>
+            <w:r>
+              <w:rPr>
+                <w:rFonts w:cstheme="minorHAnsi"/>
+                <w:color w:val="FF0000"/>
+              </w:rPr>
+              <w:t xml:space="preserve"> Raipur</w:t>
             </w:r>
           </w:p>
         </w:tc>
@@ -592,13 +668,13 @@
               <w:spacing w:line="276" w:lineRule="auto"/>
               <w:jc w:val="center"/>
               <w:rPr>
-                <w:rFonts w:ascii="Comic Sans MS" w:hAnsi="Comic Sans MS"/>
-                <w:color w:val="0000FF"/>
-              </w:rPr>
-            </w:pPr>
-            <w:r>
-              <w:rPr>
-                <w:rFonts w:ascii="Comic Sans MS" w:hAnsi="Comic Sans MS"/>
+                <w:rFonts w:cstheme="minorHAnsi"/>
+                <w:color w:val="0000FF"/>
+              </w:rPr>
+            </w:pPr>
+            <w:r>
+              <w:rPr>
+                <w:rFonts w:cstheme="minorHAnsi"/>
                 <w:color w:val="0000FF"/>
               </w:rPr>
               <w:t>Applications of Artificial Intelligence/Deep learning Techniques in Welding</w:t>
@@ -609,33 +685,17 @@
               <w:spacing w:line="276" w:lineRule="auto"/>
               <w:jc w:val="center"/>
               <w:rPr>
-                <w:rFonts w:ascii="Comic Sans MS" w:hAnsi="Comic Sans MS"/>
+                <w:rFonts w:cstheme="minorHAnsi"/>
                 <w:b/>
                 <w:sz w:val="20"/>
               </w:rPr>
             </w:pPr>
             <w:r>
               <w:rPr>
-                <w:rFonts w:ascii="Comic Sans MS" w:hAnsi="Comic Sans MS"/>
-                <w:color w:val="FF0000"/>
-              </w:rPr>
-              <w:t xml:space="preserve">Dr. M. </w:t>
-            </w:r>
-            <w:proofErr w:type="spellStart"/>
-            <w:r>
-              <w:rPr>
-                <w:rFonts w:ascii="Comic Sans MS" w:hAnsi="Comic Sans MS"/>
-                <w:color w:val="FF0000"/>
-              </w:rPr>
-              <w:t>Vasudevan</w:t>
-            </w:r>
-            <w:proofErr w:type="spellEnd"/>
-            <w:r>
-              <w:rPr>
-                <w:rFonts w:ascii="Comic Sans MS" w:hAnsi="Comic Sans MS"/>
-                <w:color w:val="FF0000"/>
-              </w:rPr>
-              <w:t>, IGCAR Kalpakkam</w:t>
+                <w:rFonts w:cstheme="minorHAnsi"/>
+                <w:color w:val="FF0000"/>
+              </w:rPr>
+              <w:t>Dr. M. Vasudevan, IGCAR Kalpakkam</w:t>
             </w:r>
           </w:p>
         </w:tc>
@@ -655,13 +715,13 @@
               <w:spacing w:line="276" w:lineRule="auto"/>
               <w:jc w:val="center"/>
               <w:rPr>
-                <w:rFonts w:ascii="Comic Sans MS" w:hAnsi="Comic Sans MS"/>
-                <w:color w:val="0000FF"/>
-              </w:rPr>
-            </w:pPr>
-            <w:r>
-              <w:rPr>
-                <w:rFonts w:ascii="Comic Sans MS" w:hAnsi="Comic Sans MS"/>
+                <w:rFonts w:cstheme="minorHAnsi"/>
+                <w:color w:val="0000FF"/>
+              </w:rPr>
+            </w:pPr>
+            <w:r>
+              <w:rPr>
+                <w:rFonts w:cstheme="minorHAnsi"/>
                 <w:color w:val="0000FF"/>
               </w:rPr>
               <w:t>Friction Stir Welding of Similar and Dissimilar Plates and Weldment Properties with Process and Tool Parameters</w:t>
@@ -672,14 +732,14 @@
               <w:spacing w:line="276" w:lineRule="auto"/>
               <w:jc w:val="center"/>
               <w:rPr>
-                <w:rFonts w:ascii="Comic Sans MS" w:hAnsi="Comic Sans MS"/>
+                <w:rFonts w:cstheme="minorHAnsi"/>
                 <w:color w:val="FF0000"/>
                 <w:sz w:val="20"/>
               </w:rPr>
             </w:pPr>
             <w:r>
               <w:rPr>
-                <w:rFonts w:ascii="Comic Sans MS" w:hAnsi="Comic Sans MS"/>
+                <w:rFonts w:cstheme="minorHAnsi"/>
                 <w:color w:val="FF0000"/>
               </w:rPr>
               <w:t xml:space="preserve">Prof. Satish Vasu Kailas, </w:t>
@@ -687,7 +747,7 @@
             <w:proofErr w:type="spellStart"/>
             <w:r>
               <w:rPr>
-                <w:rFonts w:ascii="Comic Sans MS" w:hAnsi="Comic Sans MS"/>
+                <w:rFonts w:cstheme="minorHAnsi"/>
                 <w:color w:val="FF0000"/>
               </w:rPr>
               <w:t>IISc</w:t>
@@ -695,7 +755,7 @@
             <w:proofErr w:type="spellEnd"/>
             <w:r>
               <w:rPr>
-                <w:rFonts w:ascii="Comic Sans MS" w:hAnsi="Comic Sans MS"/>
+                <w:rFonts w:cstheme="minorHAnsi"/>
                 <w:color w:val="FF0000"/>
               </w:rPr>
               <w:t xml:space="preserve"> Bangalore</w:t>
@@ -718,13 +778,13 @@
               <w:spacing w:line="276" w:lineRule="auto"/>
               <w:jc w:val="center"/>
               <w:rPr>
-                <w:rFonts w:ascii="Comic Sans MS" w:hAnsi="Comic Sans MS"/>
-                <w:color w:val="0000FF"/>
-              </w:rPr>
-            </w:pPr>
-            <w:r>
-              <w:rPr>
-                <w:rFonts w:ascii="Comic Sans MS" w:hAnsi="Comic Sans MS"/>
+                <w:rFonts w:cstheme="minorHAnsi"/>
+                <w:color w:val="0000FF"/>
+              </w:rPr>
+            </w:pPr>
+            <w:r>
+              <w:rPr>
+                <w:rFonts w:cstheme="minorHAnsi"/>
                 <w:color w:val="0000FF"/>
               </w:rPr>
               <w:t>Comparative Study on Microstructures, Mechanical and Corrosion Properties of Fusion and Solid State Weldments of AA2219 Plates</w:t>
@@ -740,7 +800,7 @@
             </w:pPr>
             <w:r>
               <w:rPr>
-                <w:rFonts w:ascii="Comic Sans MS" w:hAnsi="Comic Sans MS"/>
+                <w:rFonts w:cstheme="minorHAnsi"/>
                 <w:color w:val="FF0000"/>
               </w:rPr>
               <w:t xml:space="preserve">Prof. G. </w:t>
@@ -748,7 +808,7 @@
             <w:proofErr w:type="spellStart"/>
             <w:r>
               <w:rPr>
-                <w:rFonts w:ascii="Comic Sans MS" w:hAnsi="Comic Sans MS"/>
+                <w:rFonts w:cstheme="minorHAnsi"/>
                 <w:color w:val="FF0000"/>
               </w:rPr>
               <w:t>Madhusudhan</w:t>
@@ -756,7 +816,7 @@
             <w:proofErr w:type="spellEnd"/>
             <w:r>
               <w:rPr>
-                <w:rFonts w:ascii="Comic Sans MS" w:hAnsi="Comic Sans MS"/>
+                <w:rFonts w:cstheme="minorHAnsi"/>
                 <w:color w:val="FF0000"/>
               </w:rPr>
               <w:t xml:space="preserve"> Reddy, NIT Warangal</w:t>
@@ -783,13 +843,13 @@
               <w:spacing w:line="276" w:lineRule="auto"/>
               <w:jc w:val="center"/>
               <w:rPr>
-                <w:rFonts w:ascii="Comic Sans MS" w:hAnsi="Comic Sans MS"/>
-                <w:color w:val="0000FF"/>
-              </w:rPr>
-            </w:pPr>
-            <w:r>
-              <w:rPr>
-                <w:rFonts w:ascii="Comic Sans MS" w:hAnsi="Comic Sans MS"/>
+                <w:rFonts w:cstheme="minorHAnsi"/>
+                <w:color w:val="0000FF"/>
+              </w:rPr>
+            </w:pPr>
+            <w:r>
+              <w:rPr>
+                <w:rFonts w:cstheme="minorHAnsi"/>
                 <w:color w:val="0000FF"/>
               </w:rPr>
               <w:t>Microstructures and Mechanical Properties of Resistance Spot Welded Ultra High Strength Steels</w:t>
@@ -800,12 +860,12 @@
               <w:spacing w:line="276" w:lineRule="auto"/>
               <w:jc w:val="center"/>
               <w:rPr>
-                <w:rFonts w:ascii="Comic Sans MS" w:hAnsi="Comic Sans MS"/>
-              </w:rPr>
-            </w:pPr>
-            <w:r>
-              <w:rPr>
-                <w:rFonts w:ascii="Comic Sans MS" w:hAnsi="Comic Sans MS"/>
+                <w:rFonts w:cstheme="minorHAnsi"/>
+              </w:rPr>
+            </w:pPr>
+            <w:r>
+              <w:rPr>
+                <w:rFonts w:cstheme="minorHAnsi"/>
                 <w:color w:val="FF0000"/>
               </w:rPr>
               <w:t xml:space="preserve">Prof. </w:t>
@@ -813,7 +873,7 @@
             <w:proofErr w:type="spellStart"/>
             <w:r>
               <w:rPr>
-                <w:rFonts w:ascii="Comic Sans MS" w:hAnsi="Comic Sans MS"/>
+                <w:rFonts w:cstheme="minorHAnsi"/>
                 <w:color w:val="FF0000"/>
               </w:rPr>
               <w:t>Murugaiyan</w:t>
@@ -821,7 +881,7 @@
             <w:proofErr w:type="spellEnd"/>
             <w:r>
               <w:rPr>
-                <w:rFonts w:ascii="Comic Sans MS" w:hAnsi="Comic Sans MS"/>
+                <w:rFonts w:cstheme="minorHAnsi"/>
                 <w:color w:val="FF0000"/>
               </w:rPr>
               <w:t xml:space="preserve"> </w:t>
@@ -829,7 +889,7 @@
             <w:proofErr w:type="spellStart"/>
             <w:r>
               <w:rPr>
-                <w:rFonts w:ascii="Comic Sans MS" w:hAnsi="Comic Sans MS"/>
+                <w:rFonts w:cstheme="minorHAnsi"/>
                 <w:color w:val="FF0000"/>
               </w:rPr>
               <w:t>Amirthalingam</w:t>
@@ -837,7 +897,7 @@
             <w:proofErr w:type="spellEnd"/>
             <w:r>
               <w:rPr>
-                <w:rFonts w:ascii="Comic Sans MS" w:hAnsi="Comic Sans MS"/>
+                <w:rFonts w:cstheme="minorHAnsi"/>
                 <w:color w:val="FF0000"/>
               </w:rPr>
               <w:t>, IIT Madras</w:t>
@@ -864,13 +924,13 @@
               <w:spacing w:line="276" w:lineRule="auto"/>
               <w:jc w:val="center"/>
               <w:rPr>
-                <w:rFonts w:ascii="Comic Sans MS" w:hAnsi="Comic Sans MS"/>
-                <w:color w:val="0000FF"/>
-              </w:rPr>
-            </w:pPr>
-            <w:r>
-              <w:rPr>
-                <w:rFonts w:ascii="Comic Sans MS" w:hAnsi="Comic Sans MS"/>
+                <w:rFonts w:cstheme="minorHAnsi"/>
+                <w:color w:val="0000FF"/>
+              </w:rPr>
+            </w:pPr>
+            <w:r>
+              <w:rPr>
+                <w:rFonts w:cstheme="minorHAnsi"/>
                 <w:color w:val="0000FF"/>
               </w:rPr>
               <w:lastRenderedPageBreak/>
@@ -882,12 +942,12 @@
               <w:spacing w:line="276" w:lineRule="auto"/>
               <w:jc w:val="center"/>
               <w:rPr>
-                <w:rFonts w:ascii="Comic Sans MS" w:hAnsi="Comic Sans MS"/>
-              </w:rPr>
-            </w:pPr>
-            <w:r>
-              <w:rPr>
-                <w:rFonts w:ascii="Comic Sans MS" w:hAnsi="Comic Sans MS"/>
+                <w:rFonts w:cstheme="minorHAnsi"/>
+              </w:rPr>
+            </w:pPr>
+            <w:r>
+              <w:rPr>
+                <w:rFonts w:cstheme="minorHAnsi"/>
                 <w:color w:val="FF0000"/>
               </w:rPr>
               <w:t xml:space="preserve">Prof. N. Kishore </w:t>
@@ -895,7 +955,7 @@
             <w:proofErr w:type="spellStart"/>
             <w:r>
               <w:rPr>
-                <w:rFonts w:ascii="Comic Sans MS" w:hAnsi="Comic Sans MS"/>
+                <w:rFonts w:cstheme="minorHAnsi"/>
                 <w:color w:val="FF0000"/>
               </w:rPr>
               <w:t>Babu</w:t>
@@ -903,7 +963,7 @@
             <w:proofErr w:type="spellEnd"/>
             <w:r>
               <w:rPr>
-                <w:rFonts w:ascii="Comic Sans MS" w:hAnsi="Comic Sans MS"/>
+                <w:rFonts w:cstheme="minorHAnsi"/>
                 <w:color w:val="FF0000"/>
               </w:rPr>
               <w:t>, NIT Warangal</w:t>
@@ -930,13 +990,13 @@
               <w:spacing w:line="276" w:lineRule="auto"/>
               <w:jc w:val="center"/>
               <w:rPr>
-                <w:rFonts w:ascii="Comic Sans MS" w:hAnsi="Comic Sans MS"/>
-                <w:color w:val="0000FF"/>
-              </w:rPr>
-            </w:pPr>
-            <w:r>
-              <w:rPr>
-                <w:rFonts w:ascii="Comic Sans MS" w:hAnsi="Comic Sans MS"/>
+                <w:rFonts w:cstheme="minorHAnsi"/>
+                <w:color w:val="0000FF"/>
+              </w:rPr>
+            </w:pPr>
+            <w:r>
+              <w:rPr>
+                <w:rFonts w:cstheme="minorHAnsi"/>
                 <w:color w:val="0000FF"/>
               </w:rPr>
               <w:t>In Situ Observations and Macro-</w:t>
@@ -944,7 +1004,7 @@
             <w:proofErr w:type="gramStart"/>
             <w:r>
               <w:rPr>
-                <w:rFonts w:ascii="Comic Sans MS" w:hAnsi="Comic Sans MS"/>
+                <w:rFonts w:cstheme="minorHAnsi"/>
                 <w:color w:val="0000FF"/>
               </w:rPr>
               <w:t>micro</w:t>
@@ -952,7 +1012,7 @@
             <w:proofErr w:type="gramEnd"/>
             <w:r>
               <w:rPr>
-                <w:rFonts w:ascii="Comic Sans MS" w:hAnsi="Comic Sans MS"/>
+                <w:rFonts w:cstheme="minorHAnsi"/>
                 <w:color w:val="0000FF"/>
               </w:rPr>
               <w:t xml:space="preserve"> Simulations of Laser-based Welding and Additive Manufacturing of Alloys</w:t>
@@ -963,12 +1023,12 @@
               <w:spacing w:line="276" w:lineRule="auto"/>
               <w:jc w:val="center"/>
               <w:rPr>
-                <w:rFonts w:ascii="Comic Sans MS" w:hAnsi="Comic Sans MS"/>
-              </w:rPr>
-            </w:pPr>
-            <w:r>
-              <w:rPr>
-                <w:rFonts w:ascii="Comic Sans MS" w:hAnsi="Comic Sans MS"/>
+                <w:rFonts w:cstheme="minorHAnsi"/>
+              </w:rPr>
+            </w:pPr>
+            <w:r>
+              <w:rPr>
+                <w:rFonts w:cstheme="minorHAnsi"/>
                 <w:color w:val="FF0000"/>
               </w:rPr>
               <w:t xml:space="preserve">Prof. </w:t>
@@ -976,7 +1036,7 @@
             <w:proofErr w:type="spellStart"/>
             <w:r>
               <w:rPr>
-                <w:rFonts w:ascii="Comic Sans MS" w:hAnsi="Comic Sans MS"/>
+                <w:rFonts w:cstheme="minorHAnsi"/>
                 <w:color w:val="FF0000"/>
               </w:rPr>
               <w:t>Shyamprasad</w:t>
@@ -984,7 +1044,7 @@
             <w:proofErr w:type="spellEnd"/>
             <w:r>
               <w:rPr>
-                <w:rFonts w:ascii="Comic Sans MS" w:hAnsi="Comic Sans MS"/>
+                <w:rFonts w:cstheme="minorHAnsi"/>
                 <w:color w:val="FF0000"/>
               </w:rPr>
               <w:t xml:space="preserve"> </w:t>
@@ -992,7 +1052,7 @@
             <w:proofErr w:type="spellStart"/>
             <w:r>
               <w:rPr>
-                <w:rFonts w:ascii="Comic Sans MS" w:hAnsi="Comic Sans MS"/>
+                <w:rFonts w:cstheme="minorHAnsi"/>
                 <w:color w:val="FF0000"/>
               </w:rPr>
               <w:t>Karagadde</w:t>
@@ -1000,7 +1060,7 @@
             <w:proofErr w:type="spellEnd"/>
             <w:r>
               <w:rPr>
-                <w:rFonts w:ascii="Comic Sans MS" w:hAnsi="Comic Sans MS"/>
+                <w:rFonts w:cstheme="minorHAnsi"/>
                 <w:color w:val="FF0000"/>
               </w:rPr>
               <w:t>, IIT Bombay</w:t>
@@ -1027,32 +1087,30 @@
               <w:spacing w:line="276" w:lineRule="auto"/>
               <w:jc w:val="center"/>
               <w:rPr>
-                <w:rFonts w:ascii="Comic Sans MS" w:hAnsi="Comic Sans MS"/>
-                <w:color w:val="0000FF"/>
-              </w:rPr>
-            </w:pPr>
-            <w:r>
-              <w:rPr>
-                <w:rFonts w:ascii="Comic Sans MS" w:hAnsi="Comic Sans MS"/>
+                <w:rFonts w:cstheme="minorHAnsi"/>
+                <w:color w:val="0000FF"/>
+              </w:rPr>
+            </w:pPr>
+            <w:r>
+              <w:rPr>
+                <w:rFonts w:cstheme="minorHAnsi"/>
                 <w:color w:val="0000FF"/>
               </w:rPr>
               <w:t>Fusion Welding of Advanced High Strength Steels (AHSS) for Automotive Industry</w:t>
             </w:r>
-            <w:bookmarkStart w:id="0" w:name="_GoBack"/>
-            <w:bookmarkEnd w:id="0"/>
-          </w:p>
-          <w:p>
-            <w:pPr>
-              <w:spacing w:line="276" w:lineRule="auto"/>
-              <w:jc w:val="center"/>
-              <w:rPr>
-                <w:rFonts w:ascii="Comic Sans MS" w:hAnsi="Comic Sans MS"/>
-                <w:color w:val="FF0000"/>
-              </w:rPr>
-            </w:pPr>
-            <w:r>
-              <w:rPr>
-                <w:rFonts w:ascii="Comic Sans MS" w:hAnsi="Comic Sans MS"/>
+          </w:p>
+          <w:p>
+            <w:pPr>
+              <w:spacing w:line="276" w:lineRule="auto"/>
+              <w:jc w:val="center"/>
+              <w:rPr>
+                <w:rFonts w:cstheme="minorHAnsi"/>
+                <w:color w:val="FF0000"/>
+              </w:rPr>
+            </w:pPr>
+            <w:r>
+              <w:rPr>
+                <w:rFonts w:cstheme="minorHAnsi"/>
                 <w:color w:val="FF0000"/>
               </w:rPr>
               <w:t xml:space="preserve">Prof. Mahesh Kumar </w:t>
@@ -1060,7 +1118,7 @@
             <w:proofErr w:type="spellStart"/>
             <w:r>
               <w:rPr>
-                <w:rFonts w:ascii="Comic Sans MS" w:hAnsi="Comic Sans MS"/>
+                <w:rFonts w:cstheme="minorHAnsi"/>
                 <w:color w:val="FF0000"/>
               </w:rPr>
               <w:t>Talari</w:t>
@@ -1068,7 +1126,7 @@
             <w:proofErr w:type="spellEnd"/>
             <w:r>
               <w:rPr>
-                <w:rFonts w:ascii="Comic Sans MS" w:hAnsi="Comic Sans MS"/>
+                <w:rFonts w:cstheme="minorHAnsi"/>
                 <w:color w:val="FF0000"/>
               </w:rPr>
               <w:t>, NIT Warangal</w:t>
@@ -1095,13 +1153,13 @@
               <w:spacing w:line="276" w:lineRule="auto"/>
               <w:jc w:val="center"/>
               <w:rPr>
-                <w:rFonts w:ascii="Comic Sans MS" w:hAnsi="Comic Sans MS"/>
-                <w:color w:val="0000FF"/>
-              </w:rPr>
-            </w:pPr>
-            <w:r>
-              <w:rPr>
-                <w:rFonts w:ascii="Comic Sans MS" w:hAnsi="Comic Sans MS"/>
+                <w:rFonts w:cstheme="minorHAnsi"/>
+                <w:color w:val="0000FF"/>
+              </w:rPr>
+            </w:pPr>
+            <w:r>
+              <w:rPr>
+                <w:rFonts w:cstheme="minorHAnsi"/>
                 <w:color w:val="0000FF"/>
               </w:rPr>
               <w:t>Welding and Joining in Space Sectors</w:t>
@@ -1112,13 +1170,13 @@
               <w:spacing w:line="276" w:lineRule="auto"/>
               <w:jc w:val="center"/>
               <w:rPr>
-                <w:rFonts w:ascii="Comic Sans MS" w:hAnsi="Comic Sans MS"/>
-                <w:color w:val="FF0000"/>
-              </w:rPr>
-            </w:pPr>
-            <w:r>
-              <w:rPr>
-                <w:rFonts w:ascii="Comic Sans MS" w:hAnsi="Comic Sans MS"/>
+                <w:rFonts w:cstheme="minorHAnsi"/>
+                <w:color w:val="FF0000"/>
+              </w:rPr>
+            </w:pPr>
+            <w:r>
+              <w:rPr>
+                <w:rFonts w:cstheme="minorHAnsi"/>
                 <w:color w:val="FF0000"/>
               </w:rPr>
               <w:t>Dr. Agilan M, VSSC ISRO, Trivandrum</w:t>
@@ -1145,13 +1203,13 @@
               <w:spacing w:line="276" w:lineRule="auto"/>
               <w:jc w:val="center"/>
               <w:rPr>
-                <w:rFonts w:ascii="Comic Sans MS" w:hAnsi="Comic Sans MS"/>
-                <w:color w:val="0000FF"/>
-              </w:rPr>
-            </w:pPr>
-            <w:r>
-              <w:rPr>
-                <w:rFonts w:ascii="Comic Sans MS" w:hAnsi="Comic Sans MS"/>
+                <w:rFonts w:cstheme="minorHAnsi"/>
+                <w:color w:val="0000FF"/>
+              </w:rPr>
+            </w:pPr>
+            <w:r>
+              <w:rPr>
+                <w:rFonts w:cstheme="minorHAnsi"/>
                 <w:color w:val="0000FF"/>
               </w:rPr>
               <w:t>Resistance welding of conventional and advanced high strength steels: challenges and recent developments</w:t>
@@ -1162,12 +1220,12 @@
               <w:spacing w:line="276" w:lineRule="auto"/>
               <w:jc w:val="center"/>
               <w:rPr>
-                <w:rFonts w:ascii="Comic Sans MS" w:hAnsi="Comic Sans MS"/>
-              </w:rPr>
-            </w:pPr>
-            <w:r>
-              <w:rPr>
-                <w:rFonts w:ascii="Comic Sans MS" w:hAnsi="Comic Sans MS"/>
+                <w:rFonts w:cstheme="minorHAnsi"/>
+              </w:rPr>
+            </w:pPr>
+            <w:r>
+              <w:rPr>
+                <w:rFonts w:cstheme="minorHAnsi"/>
                 <w:color w:val="FF0000"/>
               </w:rPr>
               <w:t xml:space="preserve">Shri. </w:t>
@@ -1175,7 +1233,7 @@
             <w:proofErr w:type="spellStart"/>
             <w:r>
               <w:rPr>
-                <w:rFonts w:ascii="Comic Sans MS" w:hAnsi="Comic Sans MS"/>
+                <w:rFonts w:cstheme="minorHAnsi"/>
                 <w:color w:val="FF0000"/>
               </w:rPr>
               <w:t>Kaushal</w:t>
@@ -1183,7 +1241,7 @@
             <w:proofErr w:type="spellEnd"/>
             <w:r>
               <w:rPr>
-                <w:rFonts w:ascii="Comic Sans MS" w:hAnsi="Comic Sans MS"/>
+                <w:rFonts w:cstheme="minorHAnsi"/>
                 <w:color w:val="FF0000"/>
               </w:rPr>
               <w:t xml:space="preserve"> Kishore, R&amp;D, Tata Steel Ltd., Jamshedpur</w:t>
@@ -1266,13 +1324,13 @@
               <w:spacing w:line="276" w:lineRule="auto"/>
               <w:jc w:val="center"/>
               <w:rPr>
-                <w:rFonts w:ascii="Comic Sans MS" w:hAnsi="Comic Sans MS"/>
-                <w:color w:val="0000FF"/>
-              </w:rPr>
-            </w:pPr>
-            <w:r>
-              <w:rPr>
-                <w:rFonts w:ascii="Comic Sans MS" w:hAnsi="Comic Sans MS"/>
+                <w:rFonts w:cstheme="minorHAnsi"/>
+                <w:color w:val="0000FF"/>
+              </w:rPr>
+            </w:pPr>
+            <w:r>
+              <w:rPr>
+                <w:rFonts w:cstheme="minorHAnsi"/>
                 <w:color w:val="0000FF"/>
               </w:rPr>
               <w:t>Thermal Management Approaches for Distortion Control in AM</w:t>
@@ -1283,13 +1341,13 @@
               <w:spacing w:line="276" w:lineRule="auto"/>
               <w:jc w:val="center"/>
               <w:rPr>
-                <w:rFonts w:ascii="Comic Sans MS" w:hAnsi="Comic Sans MS"/>
-                <w:color w:val="FF0000"/>
-              </w:rPr>
-            </w:pPr>
-            <w:r>
-              <w:rPr>
-                <w:rFonts w:ascii="Comic Sans MS" w:hAnsi="Comic Sans MS"/>
+                <w:rFonts w:cstheme="minorHAnsi"/>
+                <w:color w:val="FF0000"/>
+              </w:rPr>
+            </w:pPr>
+            <w:r>
+              <w:rPr>
+                <w:rFonts w:cstheme="minorHAnsi"/>
                 <w:color w:val="FF0000"/>
               </w:rPr>
               <w:t>Prof. Suryakumar, IIT, Hyderabad</w:t>
@@ -1312,13 +1370,13 @@
               <w:spacing w:line="276" w:lineRule="auto"/>
               <w:jc w:val="center"/>
               <w:rPr>
-                <w:rFonts w:ascii="Comic Sans MS" w:hAnsi="Comic Sans MS"/>
-                <w:color w:val="0000FF"/>
-              </w:rPr>
-            </w:pPr>
-            <w:r>
-              <w:rPr>
-                <w:rFonts w:ascii="Comic Sans MS" w:hAnsi="Comic Sans MS"/>
+                <w:rFonts w:cstheme="minorHAnsi"/>
+                <w:color w:val="0000FF"/>
+              </w:rPr>
+            </w:pPr>
+            <w:r>
+              <w:rPr>
+                <w:rFonts w:cstheme="minorHAnsi"/>
                 <w:color w:val="0000FF"/>
               </w:rPr>
               <w:t>Tailoring the Properties of Metal Additive Parts</w:t>
@@ -1329,13 +1387,13 @@
               <w:spacing w:line="276" w:lineRule="auto"/>
               <w:jc w:val="center"/>
               <w:rPr>
-                <w:rFonts w:ascii="Comic Sans MS" w:hAnsi="Comic Sans MS"/>
-                <w:color w:val="FF0000"/>
-              </w:rPr>
-            </w:pPr>
-            <w:r>
-              <w:rPr>
-                <w:rFonts w:ascii="Comic Sans MS" w:hAnsi="Comic Sans MS"/>
+                <w:rFonts w:cstheme="minorHAnsi"/>
+                <w:color w:val="FF0000"/>
+              </w:rPr>
+            </w:pPr>
+            <w:r>
+              <w:rPr>
+                <w:rFonts w:cstheme="minorHAnsi"/>
                 <w:color w:val="FF0000"/>
               </w:rPr>
               <w:t xml:space="preserve">Prof. G.M. </w:t>
@@ -1343,7 +1401,7 @@
             <w:proofErr w:type="spellStart"/>
             <w:r>
               <w:rPr>
-                <w:rFonts w:ascii="Comic Sans MS" w:hAnsi="Comic Sans MS"/>
+                <w:rFonts w:cstheme="minorHAnsi"/>
                 <w:color w:val="FF0000"/>
               </w:rPr>
               <w:t>Karthik</w:t>
@@ -1351,7 +1409,7 @@
             <w:proofErr w:type="spellEnd"/>
             <w:r>
               <w:rPr>
-                <w:rFonts w:ascii="Comic Sans MS" w:hAnsi="Comic Sans MS"/>
+                <w:rFonts w:cstheme="minorHAnsi"/>
                 <w:color w:val="FF0000"/>
               </w:rPr>
               <w:t>, IIT-BHU, Varanasi</w:t>
@@ -1374,13 +1432,13 @@
               <w:spacing w:line="276" w:lineRule="auto"/>
               <w:jc w:val="center"/>
               <w:rPr>
-                <w:rFonts w:ascii="Comic Sans MS" w:hAnsi="Comic Sans MS"/>
-                <w:color w:val="0000FF"/>
-              </w:rPr>
-            </w:pPr>
-            <w:r>
-              <w:rPr>
-                <w:rFonts w:ascii="Comic Sans MS" w:hAnsi="Comic Sans MS"/>
+                <w:rFonts w:cstheme="minorHAnsi"/>
+                <w:color w:val="0000FF"/>
+              </w:rPr>
+            </w:pPr>
+            <w:r>
+              <w:rPr>
+                <w:rFonts w:cstheme="minorHAnsi"/>
                 <w:color w:val="0000FF"/>
               </w:rPr>
               <w:t>Slicing and Area Filling Strategies for Layered Manufacturing Technologies</w:t>
@@ -1396,7 +1454,7 @@
             </w:pPr>
             <w:r>
               <w:rPr>
-                <w:rFonts w:ascii="Comic Sans MS" w:hAnsi="Comic Sans MS"/>
+                <w:rFonts w:cstheme="minorHAnsi"/>
                 <w:color w:val="FF0000"/>
               </w:rPr>
               <w:t>Prof.  Rakesh Lingam, IIT Dharwad</w:t>
@@ -1419,13 +1477,13 @@
               <w:spacing w:line="276" w:lineRule="auto"/>
               <w:jc w:val="center"/>
               <w:rPr>
-                <w:rFonts w:ascii="Comic Sans MS" w:hAnsi="Comic Sans MS"/>
-                <w:color w:val="0000FF"/>
-              </w:rPr>
-            </w:pPr>
-            <w:r>
-              <w:rPr>
-                <w:rFonts w:ascii="Comic Sans MS" w:hAnsi="Comic Sans MS"/>
+                <w:rFonts w:cstheme="minorHAnsi"/>
+                <w:color w:val="0000FF"/>
+              </w:rPr>
+            </w:pPr>
+            <w:r>
+              <w:rPr>
+                <w:rFonts w:cstheme="minorHAnsi"/>
                 <w:color w:val="0000FF"/>
               </w:rPr>
               <w:t>Metal Additive Technologies for Defence Applications: Challenges and Opportunities</w:t>
@@ -1441,7 +1499,7 @@
             </w:pPr>
             <w:r>
               <w:rPr>
-                <w:rFonts w:ascii="Comic Sans MS" w:hAnsi="Comic Sans MS"/>
+                <w:rFonts w:cstheme="minorHAnsi"/>
                 <w:color w:val="FF0000"/>
               </w:rPr>
               <w:t xml:space="preserve">Dr. John Rozario </w:t>
@@ -1449,7 +1507,7 @@
             <w:proofErr w:type="spellStart"/>
             <w:r>
               <w:rPr>
-                <w:rFonts w:ascii="Comic Sans MS" w:hAnsi="Comic Sans MS"/>
+                <w:rFonts w:cstheme="minorHAnsi"/>
                 <w:color w:val="FF0000"/>
               </w:rPr>
               <w:t>Jegaraj</w:t>
@@ -1457,7 +1515,7 @@
             <w:proofErr w:type="spellEnd"/>
             <w:r>
               <w:rPr>
-                <w:rFonts w:ascii="Comic Sans MS" w:hAnsi="Comic Sans MS"/>
+                <w:rFonts w:cstheme="minorHAnsi"/>
                 <w:color w:val="FF0000"/>
               </w:rPr>
               <w:t>, DRDL Hyderabad</w:t>
@@ -1480,13 +1538,13 @@
               <w:spacing w:line="276" w:lineRule="auto"/>
               <w:jc w:val="center"/>
               <w:rPr>
-                <w:rFonts w:ascii="Comic Sans MS" w:hAnsi="Comic Sans MS"/>
-                <w:color w:val="0000FF"/>
-              </w:rPr>
-            </w:pPr>
-            <w:r>
-              <w:rPr>
-                <w:rFonts w:ascii="Comic Sans MS" w:hAnsi="Comic Sans MS"/>
+                <w:rFonts w:cstheme="minorHAnsi"/>
+                <w:color w:val="0000FF"/>
+              </w:rPr>
+            </w:pPr>
+            <w:r>
+              <w:rPr>
+                <w:rFonts w:cstheme="minorHAnsi"/>
                 <w:color w:val="0000FF"/>
               </w:rPr>
               <w:t>Laser powder bed fusion of immiscible alloys</w:t>
@@ -1502,7 +1560,7 @@
             </w:pPr>
             <w:r>
               <w:rPr>
-                <w:rFonts w:ascii="Comic Sans MS" w:hAnsi="Comic Sans MS"/>
+                <w:rFonts w:cstheme="minorHAnsi"/>
                 <w:color w:val="FF0000"/>
               </w:rPr>
               <w:t>Prof. R. Lakshmi Narayan, IIT Delhi</w:t>
@@ -1525,13 +1583,13 @@
               <w:spacing w:line="276" w:lineRule="auto"/>
               <w:jc w:val="center"/>
               <w:rPr>
-                <w:rFonts w:ascii="Comic Sans MS" w:hAnsi="Comic Sans MS"/>
-                <w:color w:val="0000FF"/>
-              </w:rPr>
-            </w:pPr>
-            <w:r>
-              <w:rPr>
-                <w:rFonts w:ascii="Comic Sans MS" w:hAnsi="Comic Sans MS"/>
+                <w:rFonts w:cstheme="minorHAnsi"/>
+                <w:color w:val="0000FF"/>
+              </w:rPr>
+            </w:pPr>
+            <w:r>
+              <w:rPr>
+                <w:rFonts w:cstheme="minorHAnsi"/>
                 <w:color w:val="0000FF"/>
               </w:rPr>
               <w:t>Modeling assisted workflows for single crystal processing of Ni based super alloys: Adaptations from Bridgman to Additive</w:t>
@@ -1542,13 +1600,13 @@
               <w:spacing w:line="276" w:lineRule="auto"/>
               <w:jc w:val="center"/>
               <w:rPr>
-                <w:rFonts w:ascii="Comic Sans MS" w:hAnsi="Comic Sans MS" w:cstheme="minorHAnsi"/>
+                <w:rFonts w:cstheme="minorHAnsi"/>
                 <w:b/>
               </w:rPr>
             </w:pPr>
             <w:r>
               <w:rPr>
-                <w:rFonts w:ascii="Comic Sans MS" w:hAnsi="Comic Sans MS"/>
+                <w:rFonts w:cstheme="minorHAnsi"/>
                 <w:color w:val="FF0000"/>
               </w:rPr>
               <w:t xml:space="preserve">Prof. Abhik N. Choudhury, </w:t>
@@ -1556,7 +1614,7 @@
             <w:proofErr w:type="spellStart"/>
             <w:r>
               <w:rPr>
-                <w:rFonts w:ascii="Comic Sans MS" w:hAnsi="Comic Sans MS"/>
+                <w:rFonts w:cstheme="minorHAnsi"/>
                 <w:color w:val="FF0000"/>
               </w:rPr>
               <w:t>IISc</w:t>
@@ -1564,7 +1622,7 @@
             <w:proofErr w:type="spellEnd"/>
             <w:r>
               <w:rPr>
-                <w:rFonts w:ascii="Comic Sans MS" w:hAnsi="Comic Sans MS"/>
+                <w:rFonts w:cstheme="minorHAnsi"/>
                 <w:color w:val="FF0000"/>
               </w:rPr>
               <w:t xml:space="preserve"> Bangalore</w:t>
@@ -1587,13 +1645,13 @@
               <w:spacing w:line="276" w:lineRule="auto"/>
               <w:jc w:val="center"/>
               <w:rPr>
-                <w:rFonts w:ascii="Comic Sans MS" w:hAnsi="Comic Sans MS"/>
-                <w:color w:val="0000FF"/>
-              </w:rPr>
-            </w:pPr>
-            <w:r>
-              <w:rPr>
-                <w:rFonts w:ascii="Comic Sans MS" w:hAnsi="Comic Sans MS"/>
+                <w:rFonts w:cstheme="minorHAnsi"/>
+                <w:color w:val="0000FF"/>
+              </w:rPr>
+            </w:pPr>
+            <w:r>
+              <w:rPr>
+                <w:rFonts w:cstheme="minorHAnsi"/>
                 <w:color w:val="0000FF"/>
               </w:rPr>
               <w:t>Laser surface processing and additive manufacturing of Steel</w:t>
@@ -1609,7 +1667,7 @@
             </w:pPr>
             <w:r>
               <w:rPr>
-                <w:rFonts w:ascii="Comic Sans MS" w:hAnsi="Comic Sans MS"/>
+                <w:rFonts w:cstheme="minorHAnsi"/>
                 <w:color w:val="FF0000"/>
               </w:rPr>
               <w:t xml:space="preserve">Prof. Jyotsna Dutta </w:t>
@@ -1617,7 +1675,7 @@
             <w:proofErr w:type="spellStart"/>
             <w:r>
               <w:rPr>
-                <w:rFonts w:ascii="Comic Sans MS" w:hAnsi="Comic Sans MS"/>
+                <w:rFonts w:cstheme="minorHAnsi"/>
                 <w:color w:val="FF0000"/>
               </w:rPr>
               <w:t>Majumdar</w:t>
@@ -1625,7 +1683,7 @@
             <w:proofErr w:type="spellEnd"/>
             <w:r>
               <w:rPr>
-                <w:rFonts w:ascii="Comic Sans MS" w:hAnsi="Comic Sans MS"/>
+                <w:rFonts w:cstheme="minorHAnsi"/>
                 <w:color w:val="FF0000"/>
               </w:rPr>
               <w:t xml:space="preserve">, IIT </w:t>
@@ -1633,7 +1691,7 @@
             <w:proofErr w:type="spellStart"/>
             <w:r>
               <w:rPr>
-                <w:rFonts w:ascii="Comic Sans MS" w:hAnsi="Comic Sans MS"/>
+                <w:rFonts w:cstheme="minorHAnsi"/>
                 <w:color w:val="FF0000"/>
               </w:rPr>
               <w:t>Kharagpur</w:t>
@@ -1657,16 +1715,15 @@
               <w:spacing w:line="276" w:lineRule="auto"/>
               <w:jc w:val="center"/>
               <w:rPr>
-                <w:rFonts w:ascii="Comic Sans MS" w:hAnsi="Comic Sans MS"/>
-                <w:color w:val="0000FF"/>
-              </w:rPr>
-            </w:pPr>
-            <w:r>
-              <w:rPr>
-                <w:rFonts w:ascii="Comic Sans MS" w:hAnsi="Comic Sans MS"/>
-                <w:color w:val="0000FF"/>
-              </w:rPr>
-              <w:lastRenderedPageBreak/>
+                <w:rFonts w:cstheme="minorHAnsi"/>
+                <w:color w:val="0000FF"/>
+              </w:rPr>
+            </w:pPr>
+            <w:r>
+              <w:rPr>
+                <w:rFonts w:cstheme="minorHAnsi"/>
+                <w:color w:val="0000FF"/>
+              </w:rPr>
               <w:t>Lattice Structure based Light-weighing of Automotive and Space Structures Made by Additive Manufacturing</w:t>
             </w:r>
           </w:p>
@@ -1680,7 +1737,7 @@
             </w:pPr>
             <w:r>
               <w:rPr>
-                <w:rFonts w:ascii="Comic Sans MS" w:hAnsi="Comic Sans MS"/>
+                <w:rFonts w:cstheme="minorHAnsi"/>
                 <w:color w:val="FF0000"/>
               </w:rPr>
               <w:t xml:space="preserve">Prof. </w:t>
@@ -1688,7 +1745,7 @@
             <w:proofErr w:type="spellStart"/>
             <w:r>
               <w:rPr>
-                <w:rFonts w:ascii="Comic Sans MS" w:hAnsi="Comic Sans MS"/>
+                <w:rFonts w:cstheme="minorHAnsi"/>
                 <w:color w:val="FF0000"/>
               </w:rPr>
               <w:t>Srinivasa</w:t>
@@ -1696,7 +1753,7 @@
             <w:proofErr w:type="spellEnd"/>
             <w:r>
               <w:rPr>
-                <w:rFonts w:ascii="Comic Sans MS" w:hAnsi="Comic Sans MS"/>
+                <w:rFonts w:cstheme="minorHAnsi"/>
                 <w:color w:val="FF0000"/>
               </w:rPr>
               <w:t xml:space="preserve"> Prakash Regalla, BITS Pilani Hyderabad</w:t>
@@ -1719,15 +1776,16 @@
               <w:spacing w:line="276" w:lineRule="auto"/>
               <w:jc w:val="center"/>
               <w:rPr>
-                <w:rFonts w:ascii="Comic Sans MS" w:hAnsi="Comic Sans MS"/>
-                <w:color w:val="0000FF"/>
-              </w:rPr>
-            </w:pPr>
-            <w:r>
-              <w:rPr>
-                <w:rFonts w:ascii="Comic Sans MS" w:hAnsi="Comic Sans MS"/>
-                <w:color w:val="0000FF"/>
-              </w:rPr>
+                <w:rFonts w:cstheme="minorHAnsi"/>
+                <w:color w:val="0000FF"/>
+              </w:rPr>
+            </w:pPr>
+            <w:r>
+              <w:rPr>
+                <w:rFonts w:cstheme="minorHAnsi"/>
+                <w:color w:val="0000FF"/>
+              </w:rPr>
+              <w:lastRenderedPageBreak/>
               <w:t>Advancements in Welding and Additive Manufacturing: A Tech Talk on Innovation and Application</w:t>
             </w:r>
           </w:p>
@@ -1741,7 +1799,7 @@
             </w:pPr>
             <w:r>
               <w:rPr>
-                <w:rFonts w:ascii="Comic Sans MS" w:hAnsi="Comic Sans MS"/>
+                <w:rFonts w:cstheme="minorHAnsi"/>
                 <w:color w:val="FF0000"/>
               </w:rPr>
               <w:t xml:space="preserve">Shri. </w:t>
@@ -1749,7 +1807,7 @@
             <w:proofErr w:type="spellStart"/>
             <w:r>
               <w:rPr>
-                <w:rFonts w:ascii="Comic Sans MS" w:hAnsi="Comic Sans MS"/>
+                <w:rFonts w:cstheme="minorHAnsi"/>
                 <w:color w:val="FF0000"/>
               </w:rPr>
               <w:t>Subrata</w:t>
@@ -1757,7 +1815,7 @@
             <w:proofErr w:type="spellEnd"/>
             <w:r>
               <w:rPr>
-                <w:rFonts w:ascii="Comic Sans MS" w:hAnsi="Comic Sans MS"/>
+                <w:rFonts w:cstheme="minorHAnsi"/>
                 <w:color w:val="FF0000"/>
               </w:rPr>
               <w:t xml:space="preserve"> Karmakar, ABB India, Bangalore</w:t>
@@ -1780,13 +1838,13 @@
               <w:spacing w:line="276" w:lineRule="auto"/>
               <w:jc w:val="center"/>
               <w:rPr>
-                <w:rFonts w:ascii="Comic Sans MS" w:hAnsi="Comic Sans MS"/>
-                <w:color w:val="0000FF"/>
-              </w:rPr>
-            </w:pPr>
-            <w:r>
-              <w:rPr>
-                <w:rFonts w:ascii="Comic Sans MS" w:hAnsi="Comic Sans MS"/>
+                <w:rFonts w:cstheme="minorHAnsi"/>
+                <w:color w:val="0000FF"/>
+              </w:rPr>
+            </w:pPr>
+            <w:r>
+              <w:rPr>
+                <w:rFonts w:cstheme="minorHAnsi"/>
                 <w:color w:val="0000FF"/>
               </w:rPr>
               <w:t>Challenges in welding for mass production</w:t>
@@ -1797,13 +1855,13 @@
               <w:spacing w:line="276" w:lineRule="auto"/>
               <w:jc w:val="center"/>
               <w:rPr>
-                <w:rFonts w:ascii="Comic Sans MS" w:hAnsi="Comic Sans MS"/>
-                <w:color w:val="FF0000"/>
-              </w:rPr>
-            </w:pPr>
-            <w:r>
-              <w:rPr>
-                <w:rFonts w:ascii="Comic Sans MS" w:hAnsi="Comic Sans MS"/>
+                <w:rFonts w:cstheme="minorHAnsi"/>
+                <w:color w:val="FF0000"/>
+              </w:rPr>
+            </w:pPr>
+            <w:r>
+              <w:rPr>
+                <w:rFonts w:cstheme="minorHAnsi"/>
                 <w:color w:val="FF0000"/>
               </w:rPr>
               <w:t xml:space="preserve">Shri. </w:t>
@@ -1811,7 +1869,7 @@
             <w:proofErr w:type="spellStart"/>
             <w:r>
               <w:rPr>
-                <w:rFonts w:ascii="Comic Sans MS" w:hAnsi="Comic Sans MS"/>
+                <w:rFonts w:cstheme="minorHAnsi"/>
                 <w:color w:val="FF0000"/>
               </w:rPr>
               <w:t>Nijagunayya</w:t>
@@ -1819,7 +1877,7 @@
             <w:proofErr w:type="spellEnd"/>
             <w:r>
               <w:rPr>
-                <w:rFonts w:ascii="Comic Sans MS" w:hAnsi="Comic Sans MS"/>
+                <w:rFonts w:cstheme="minorHAnsi"/>
                 <w:color w:val="FF0000"/>
               </w:rPr>
               <w:t xml:space="preserve"> </w:t>
@@ -1827,7 +1885,7 @@
             <w:proofErr w:type="spellStart"/>
             <w:r>
               <w:rPr>
-                <w:rFonts w:ascii="Comic Sans MS" w:hAnsi="Comic Sans MS"/>
+                <w:rFonts w:cstheme="minorHAnsi"/>
                 <w:color w:val="FF0000"/>
               </w:rPr>
               <w:t>Soppayya</w:t>
@@ -1835,7 +1893,7 @@
             <w:proofErr w:type="spellEnd"/>
             <w:r>
               <w:rPr>
-                <w:rFonts w:ascii="Comic Sans MS" w:hAnsi="Comic Sans MS"/>
+                <w:rFonts w:cstheme="minorHAnsi"/>
                 <w:color w:val="FF0000"/>
               </w:rPr>
               <w:t xml:space="preserve">, Apollo Heat Exchangers, </w:t>
@@ -1843,7 +1901,7 @@
             <w:proofErr w:type="spellStart"/>
             <w:r>
               <w:rPr>
-                <w:rFonts w:ascii="Comic Sans MS" w:hAnsi="Comic Sans MS"/>
+                <w:rFonts w:cstheme="minorHAnsi"/>
                 <w:color w:val="FF0000"/>
               </w:rPr>
               <w:t>Tarapur</w:t>
@@ -1867,13 +1925,13 @@
               <w:spacing w:line="276" w:lineRule="auto"/>
               <w:jc w:val="center"/>
               <w:rPr>
-                <w:rFonts w:ascii="Comic Sans MS" w:hAnsi="Comic Sans MS"/>
-                <w:color w:val="0000FF"/>
-              </w:rPr>
-            </w:pPr>
-            <w:r>
-              <w:rPr>
-                <w:rFonts w:ascii="Comic Sans MS" w:hAnsi="Comic Sans MS"/>
+                <w:rFonts w:cstheme="minorHAnsi"/>
+                <w:color w:val="0000FF"/>
+              </w:rPr>
+            </w:pPr>
+            <w:r>
+              <w:rPr>
+                <w:rFonts w:cstheme="minorHAnsi"/>
                 <w:color w:val="0000FF"/>
               </w:rPr>
               <w:t>Usage of Additive manufacturing in Locomotive industries</w:t>
@@ -1884,13 +1942,13 @@
               <w:spacing w:line="276" w:lineRule="auto"/>
               <w:jc w:val="center"/>
               <w:rPr>
-                <w:rFonts w:ascii="Comic Sans MS" w:hAnsi="Comic Sans MS"/>
-                <w:color w:val="0000FF"/>
-              </w:rPr>
-            </w:pPr>
-            <w:r>
-              <w:rPr>
-                <w:rFonts w:ascii="Comic Sans MS" w:hAnsi="Comic Sans MS"/>
+                <w:rFonts w:cstheme="minorHAnsi"/>
+                <w:color w:val="0000FF"/>
+              </w:rPr>
+            </w:pPr>
+            <w:r>
+              <w:rPr>
+                <w:rFonts w:cstheme="minorHAnsi"/>
                 <w:color w:val="FF0000"/>
               </w:rPr>
               <w:t xml:space="preserve">Shri. </w:t>
@@ -1898,7 +1956,7 @@
             <w:proofErr w:type="spellStart"/>
             <w:r>
               <w:rPr>
-                <w:rFonts w:ascii="Comic Sans MS" w:hAnsi="Comic Sans MS"/>
+                <w:rFonts w:cstheme="minorHAnsi"/>
                 <w:color w:val="FF0000"/>
               </w:rPr>
               <w:t>Vishwanath</w:t>
@@ -1906,7 +1964,7 @@
             <w:proofErr w:type="spellEnd"/>
             <w:r>
               <w:rPr>
-                <w:rFonts w:ascii="Comic Sans MS" w:hAnsi="Comic Sans MS"/>
+                <w:rFonts w:cstheme="minorHAnsi"/>
                 <w:color w:val="FF0000"/>
               </w:rPr>
               <w:t xml:space="preserve"> KN, Wabtec Corporation, Bangalore</w:t>
@@ -1922,7 +1980,7 @@
         <w:ind w:left="360"/>
         <w:jc w:val="both"/>
         <w:rPr>
-          <w:rFonts w:ascii="Times New Roman" w:hAnsi="Times New Roman" w:cs="Times New Roman"/>
+          <w:rFonts w:cstheme="minorHAnsi"/>
           <w:sz w:val="24"/>
           <w:szCs w:val="24"/>
         </w:rPr>
@@ -1935,7 +1993,7 @@
         <w:ind w:left="360"/>
         <w:jc w:val="both"/>
         <w:rPr>
-          <w:rFonts w:ascii="Times New Roman" w:hAnsi="Times New Roman" w:cs="Times New Roman"/>
+          <w:rFonts w:cstheme="minorHAnsi"/>
           <w:sz w:val="24"/>
           <w:szCs w:val="24"/>
         </w:rPr>
@@ -1946,14 +2004,14 @@
         <w:spacing w:after="0"/>
         <w:jc w:val="right"/>
         <w:rPr>
-          <w:rFonts w:ascii="Times New Roman" w:hAnsi="Times New Roman" w:cs="Times New Roman"/>
+          <w:rFonts w:cstheme="minorHAnsi"/>
           <w:sz w:val="24"/>
           <w:szCs w:val="24"/>
         </w:rPr>
       </w:pPr>
       <w:r>
         <w:rPr>
-          <w:rFonts w:ascii="Times New Roman" w:hAnsi="Times New Roman" w:cs="Times New Roman"/>
+          <w:rFonts w:cstheme="minorHAnsi"/>
           <w:sz w:val="24"/>
           <w:szCs w:val="24"/>
         </w:rPr>
@@ -1961,7 +2019,7 @@
       </w:r>
       <w:r>
         <w:rPr>
-          <w:rFonts w:ascii="Times New Roman" w:hAnsi="Times New Roman" w:cs="Times New Roman"/>
+          <w:rFonts w:cstheme="minorHAnsi"/>
           <w:b/>
           <w:sz w:val="28"/>
           <w:szCs w:val="24"/>
@@ -1970,16 +2028,16 @@
       </w:r>
       <w:r>
         <w:rPr>
-          <w:rFonts w:ascii="Times New Roman" w:hAnsi="Times New Roman" w:cs="Times New Roman"/>
+          <w:rFonts w:cstheme="minorHAnsi"/>
           <w:b/>
           <w:sz w:val="28"/>
           <w:szCs w:val="24"/>
         </w:rPr>
-        <w:t>, 2DN</w:t>
-      </w:r>
-      <w:r>
-        <w:rPr>
-          <w:rFonts w:ascii="Times New Roman" w:hAnsi="Times New Roman" w:cs="Times New Roman"/>
+        <w:t>, N</w:t>
+      </w:r>
+      <w:r>
+        <w:rPr>
+          <w:rFonts w:cstheme="minorHAnsi"/>
           <w:b/>
           <w:sz w:val="28"/>
           <w:szCs w:val="24"/>
@@ -1988,25 +2046,54 @@
       </w:r>
       <w:r>
         <w:rPr>
-          <w:rFonts w:ascii="Times New Roman" w:hAnsi="Times New Roman" w:cs="Times New Roman"/>
+          <w:rFonts w:cstheme="minorHAnsi"/>
           <w:b/>
           <w:sz w:val="28"/>
           <w:szCs w:val="24"/>
         </w:rPr>
-        <w:t>WAM 202</w:t>
-      </w:r>
-      <w:r>
-        <w:rPr>
-          <w:rFonts w:ascii="Times New Roman" w:hAnsi="Times New Roman" w:cs="Times New Roman"/>
+        <w:t>WA</w:t>
+      </w:r>
+      <w:bookmarkStart w:id="0" w:name="_GoBack"/>
+      <w:bookmarkEnd w:id="0"/>
+      <w:r>
+        <w:rPr>
+          <w:rFonts w:cstheme="minorHAnsi"/>
           <w:b/>
           <w:sz w:val="28"/>
           <w:szCs w:val="24"/>
         </w:rPr>
+        <w:t>M</w:t>
+      </w:r>
+      <w:r>
+        <w:rPr>
+          <w:rFonts w:cstheme="minorHAnsi"/>
+          <w:b/>
+          <w:sz w:val="28"/>
+          <w:szCs w:val="24"/>
+        </w:rPr>
+        <w:t>-</w:t>
+      </w:r>
+      <w:r>
+        <w:rPr>
+          <w:rFonts w:cstheme="minorHAnsi"/>
+          <w:b/>
+          <w:sz w:val="28"/>
+          <w:szCs w:val="24"/>
+        </w:rPr>
+        <w:t>202</w:t>
+      </w:r>
+      <w:r>
+        <w:rPr>
+          <w:rFonts w:cstheme="minorHAnsi"/>
+          <w:b/>
+          <w:sz w:val="28"/>
+          <w:szCs w:val="24"/>
+        </w:rPr>
         <w:t>5</w:t>
       </w:r>
       <w:r>
         <w:rPr>
-          <w:rFonts w:ascii="Times New Roman" w:hAnsi="Times New Roman" w:cs="Times New Roman"/>
+          <w:rFonts w:cstheme="minorHAnsi"/>
           <w:sz w:val="24"/>
           <w:szCs w:val="24"/>
         </w:rPr>
@@ -3972,7 +4059,7 @@
 </file>
 
 <file path=customXml/itemProps1.xml><?xml version="1.0" encoding="utf-8"?>
-<ds:datastoreItem xmlns:ds="http://schemas.openxmlformats.org/officeDocument/2006/customXml" ds:itemID="{CA8C527D-7C74-4670-892F-CC22686448BC}">
+<ds:datastoreItem xmlns:ds="http://schemas.openxmlformats.org/officeDocument/2006/customXml" ds:itemID="{C9242EA8-9ABE-4925-B627-CC878A840A3F}">
   <ds:schemaRefs>
     <ds:schemaRef ds:uri="http://schemas.openxmlformats.org/officeDocument/2006/bibliography"/>
   </ds:schemaRefs>

</xml_diff>